<commit_message>
read header and footer files
</commit_message>
<xml_diff>
--- a/tests/aaa/aa.docx
+++ b/tests/aaa/aa.docx
@@ -29,15 +29,283 @@
         </w:rPr>
         <w:t>明天是一个好日子。</w:t>
       </w:r>
+      <w:r>
+        <w:br w:type="page"/>
+      </w:r>
+    </w:p>
+    <w:p>
+      <w:pPr>
+        <w:ind w:firstLineChars="200" w:firstLine="420"/>
+      </w:pPr>
+      <w:r>
+        <w:rPr>
+          <w:rFonts w:hint="eastAsia"/>
+        </w:rPr>
+        <w:lastRenderedPageBreak/>
+        <w:t>日子</w:t>
+      </w:r>
+      <w:r>
+        <w:br w:type="page"/>
+      </w:r>
+    </w:p>
+    <w:p>
+      <w:pPr>
+        <w:ind w:firstLineChars="200" w:firstLine="420"/>
+      </w:pPr>
     </w:p>
     <w:sectPr>
+      <w:headerReference w:type="even" r:id="rId6"/>
+      <w:headerReference w:type="default" r:id="rId7"/>
+      <w:footerReference w:type="even" r:id="rId8"/>
+      <w:footerReference w:type="default" r:id="rId9"/>
+      <w:headerReference w:type="first" r:id="rId10"/>
+      <w:footerReference w:type="first" r:id="rId11"/>
       <w:pgSz w:w="11906" w:h="16838"/>
       <w:pgMar w:top="1440" w:right="1800" w:bottom="1440" w:left="1800" w:header="851" w:footer="992" w:gutter="0"/>
       <w:cols w:space="425"/>
+      <w:titlePg/>
       <w:docGrid w:type="lines" w:linePitch="312"/>
     </w:sectPr>
   </w:body>
 </w:document>
+</file>
+
+<file path=word/endnotes.xml><?xml version="1.0" encoding="utf-8"?>
+<w:endnotes xmlns:wpc="http://schemas.microsoft.com/office/word/2010/wordprocessingCanvas" xmlns:cx="http://schemas.microsoft.com/office/drawing/2014/chartex" xmlns:cx1="http://schemas.microsoft.com/office/drawing/2015/9/8/chartex" xmlns:cx2="http://schemas.microsoft.com/office/drawing/2015/10/21/chartex" xmlns:cx3="http://schemas.microsoft.com/office/drawing/2016/5/9/chartex" xmlns:cx4="http://schemas.microsoft.com/office/drawing/2016/5/10/chartex" xmlns:cx5="http://schemas.microsoft.com/office/drawing/2016/5/11/chartex" xmlns:cx6="http://schemas.microsoft.com/office/drawing/2016/5/12/chartex" xmlns:cx7="http://schemas.microsoft.com/office/drawing/2016/5/13/chartex" xmlns:cx8="http://schemas.microsoft.com/office/drawing/2016/5/14/chartex" xmlns:mc="http://schemas.openxmlformats.org/markup-compatibility/2006" xmlns:aink="http://schemas.microsoft.com/office/drawing/2016/ink" xmlns:am3d="http://schemas.microsoft.com/office/drawing/2017/model3d" xmlns:o="urn:schemas-microsoft-com:office:office" xmlns:oel="http://schemas.microsoft.com/office/2019/extlst" xmlns:r="http://schemas.openxmlformats.org/officeDocument/2006/relationships" xmlns:m="http://schemas.openxmlformats.org/officeDocument/2006/math" xmlns:v="urn:schemas-microsoft-com:vml" xmlns:wp14="http://schemas.microsoft.com/office/word/2010/wordprocessingDrawing" xmlns:wp="http://schemas.openxmlformats.org/drawingml/2006/wordprocessingDrawing" xmlns:w10="urn:schemas-microsoft-com:office:word" xmlns:w="http://schemas.openxmlformats.org/wordprocessingml/2006/main" xmlns:w14="http://schemas.microsoft.com/office/word/2010/wordml" xmlns:w15="http://schemas.microsoft.com/office/word/2012/wordml" xmlns:w16cex="http://schemas.microsoft.com/office/word/2018/wordml/cex" xmlns:w16cid="http://schemas.microsoft.com/office/word/2016/wordml/cid" xmlns:w16="http://schemas.microsoft.com/office/word/2018/wordml" xmlns:w16sdtdh="http://schemas.microsoft.com/office/word/2020/wordml/sdtdatahash" xmlns:w16se="http://schemas.microsoft.com/office/word/2015/wordml/symex" xmlns:wpg="http://schemas.microsoft.com/office/word/2010/wordprocessingGroup" xmlns:wpi="http://schemas.microsoft.com/office/word/2010/wordprocessingInk" xmlns:wne="http://schemas.microsoft.com/office/word/2006/wordml" xmlns:wps="http://schemas.microsoft.com/office/word/2010/wordprocessingShape" mc:Ignorable="w14 w15 w16se w16cid w16 w16cex w16sdtdh wp14">
+  <w:endnote w:type="separator" w:id="-1">
+    <w:p>
+      <w:r>
+        <w:separator/>
+      </w:r>
+    </w:p>
+  </w:endnote>
+  <w:endnote w:type="continuationSeparator" w:id="0">
+    <w:p>
+      <w:r>
+        <w:continuationSeparator/>
+      </w:r>
+    </w:p>
+  </w:endnote>
+</w:endnotes>
+</file>
+
+<file path=word/footer1.xml><?xml version="1.0" encoding="utf-8"?>
+<w:ftr xmlns:wpc="http://schemas.microsoft.com/office/word/2010/wordprocessingCanvas" xmlns:cx="http://schemas.microsoft.com/office/drawing/2014/chartex" xmlns:cx1="http://schemas.microsoft.com/office/drawing/2015/9/8/chartex" xmlns:cx2="http://schemas.microsoft.com/office/drawing/2015/10/21/chartex" xmlns:cx3="http://schemas.microsoft.com/office/drawing/2016/5/9/chartex" xmlns:cx4="http://schemas.microsoft.com/office/drawing/2016/5/10/chartex" xmlns:cx5="http://schemas.microsoft.com/office/drawing/2016/5/11/chartex" xmlns:cx6="http://schemas.microsoft.com/office/drawing/2016/5/12/chartex" xmlns:cx7="http://schemas.microsoft.com/office/drawing/2016/5/13/chartex" xmlns:cx8="http://schemas.microsoft.com/office/drawing/2016/5/14/chartex" xmlns:mc="http://schemas.openxmlformats.org/markup-compatibility/2006" xmlns:aink="http://schemas.microsoft.com/office/drawing/2016/ink" xmlns:am3d="http://schemas.microsoft.com/office/drawing/2017/model3d" xmlns:o="urn:schemas-microsoft-com:office:office" xmlns:oel="http://schemas.microsoft.com/office/2019/extlst" xmlns:r="http://schemas.openxmlformats.org/officeDocument/2006/relationships" xmlns:m="http://schemas.openxmlformats.org/officeDocument/2006/math" xmlns:v="urn:schemas-microsoft-com:vml" xmlns:wp14="http://schemas.microsoft.com/office/word/2010/wordprocessingDrawing" xmlns:wp="http://schemas.openxmlformats.org/drawingml/2006/wordprocessingDrawing" xmlns:w10="urn:schemas-microsoft-com:office:word" xmlns:w="http://schemas.openxmlformats.org/wordprocessingml/2006/main" xmlns:w14="http://schemas.microsoft.com/office/word/2010/wordml" xmlns:w15="http://schemas.microsoft.com/office/word/2012/wordml" xmlns:w16cex="http://schemas.microsoft.com/office/word/2018/wordml/cex" xmlns:w16cid="http://schemas.microsoft.com/office/word/2016/wordml/cid" xmlns:w16="http://schemas.microsoft.com/office/word/2018/wordml" xmlns:w16sdtdh="http://schemas.microsoft.com/office/word/2020/wordml/sdtdatahash" xmlns:w16se="http://schemas.microsoft.com/office/word/2015/wordml/symex" xmlns:wpg="http://schemas.microsoft.com/office/word/2010/wordprocessingGroup" xmlns:wpi="http://schemas.microsoft.com/office/word/2010/wordprocessingInk" xmlns:wne="http://schemas.microsoft.com/office/word/2006/wordml" xmlns:wps="http://schemas.microsoft.com/office/word/2010/wordprocessingShape" mc:Ignorable="w14 w15 w16se w16cid w16 w16cex w16sdtdh wp14">
+  <w:sdt>
+    <w:sdtPr>
+      <w:id w:val="-952626863"/>
+      <w:docPartObj>
+        <w:docPartGallery w:val="Page Numbers (Bottom of Page)"/>
+        <w:docPartUnique/>
+      </w:docPartObj>
+    </w:sdtPr>
+    <w:sdtEndPr/>
+    <w:sdtContent>
+      <w:p>
+        <w:pPr>
+          <w:pStyle w:val="a5"/>
+        </w:pPr>
+        <w:r>
+          <w:fldChar w:fldCharType="begin"/>
+        </w:r>
+        <w:r>
+          <w:instrText>PAGE   \* MERGEFORMAT</w:instrText>
+        </w:r>
+        <w:r>
+          <w:fldChar w:fldCharType="separate"/>
+        </w:r>
+        <w:r>
+          <w:rPr>
+            <w:lang w:val="zh-CN"/>
+          </w:rPr>
+          <w:t>2</w:t>
+        </w:r>
+        <w:r>
+          <w:fldChar w:fldCharType="end"/>
+        </w:r>
+      </w:p>
+    </w:sdtContent>
+  </w:sdt>
+  <w:p>
+    <w:pPr>
+      <w:pStyle w:val="a5"/>
+    </w:pPr>
+  </w:p>
+</w:ftr>
+</file>
+
+<file path=word/footer2.xml><?xml version="1.0" encoding="utf-8"?>
+<w:ftr xmlns:wpc="http://schemas.microsoft.com/office/word/2010/wordprocessingCanvas" xmlns:cx="http://schemas.microsoft.com/office/drawing/2014/chartex" xmlns:cx1="http://schemas.microsoft.com/office/drawing/2015/9/8/chartex" xmlns:cx2="http://schemas.microsoft.com/office/drawing/2015/10/21/chartex" xmlns:cx3="http://schemas.microsoft.com/office/drawing/2016/5/9/chartex" xmlns:cx4="http://schemas.microsoft.com/office/drawing/2016/5/10/chartex" xmlns:cx5="http://schemas.microsoft.com/office/drawing/2016/5/11/chartex" xmlns:cx6="http://schemas.microsoft.com/office/drawing/2016/5/12/chartex" xmlns:cx7="http://schemas.microsoft.com/office/drawing/2016/5/13/chartex" xmlns:cx8="http://schemas.microsoft.com/office/drawing/2016/5/14/chartex" xmlns:mc="http://schemas.openxmlformats.org/markup-compatibility/2006" xmlns:aink="http://schemas.microsoft.com/office/drawing/2016/ink" xmlns:am3d="http://schemas.microsoft.com/office/drawing/2017/model3d" xmlns:o="urn:schemas-microsoft-com:office:office" xmlns:oel="http://schemas.microsoft.com/office/2019/extlst" xmlns:r="http://schemas.openxmlformats.org/officeDocument/2006/relationships" xmlns:m="http://schemas.openxmlformats.org/officeDocument/2006/math" xmlns:v="urn:schemas-microsoft-com:vml" xmlns:wp14="http://schemas.microsoft.com/office/word/2010/wordprocessingDrawing" xmlns:wp="http://schemas.openxmlformats.org/drawingml/2006/wordprocessingDrawing" xmlns:w10="urn:schemas-microsoft-com:office:word" xmlns:w="http://schemas.openxmlformats.org/wordprocessingml/2006/main" xmlns:w14="http://schemas.microsoft.com/office/word/2010/wordml" xmlns:w15="http://schemas.microsoft.com/office/word/2012/wordml" xmlns:w16cex="http://schemas.microsoft.com/office/word/2018/wordml/cex" xmlns:w16cid="http://schemas.microsoft.com/office/word/2016/wordml/cid" xmlns:w16="http://schemas.microsoft.com/office/word/2018/wordml" xmlns:w16sdtdh="http://schemas.microsoft.com/office/word/2020/wordml/sdtdatahash" xmlns:w16se="http://schemas.microsoft.com/office/word/2015/wordml/symex" xmlns:wpg="http://schemas.microsoft.com/office/word/2010/wordprocessingGroup" xmlns:wpi="http://schemas.microsoft.com/office/word/2010/wordprocessingInk" xmlns:wne="http://schemas.microsoft.com/office/word/2006/wordml" xmlns:wps="http://schemas.microsoft.com/office/word/2010/wordprocessingShape" mc:Ignorable="w14 w15 w16se w16cid w16 w16cex w16sdtdh wp14">
+  <w:sdt>
+    <w:sdtPr>
+      <w:id w:val="580731311"/>
+      <w:docPartObj>
+        <w:docPartGallery w:val="Page Numbers (Bottom of Page)"/>
+        <w:docPartUnique/>
+      </w:docPartObj>
+    </w:sdtPr>
+    <w:sdtEndPr/>
+    <w:sdtContent>
+      <w:p>
+        <w:pPr>
+          <w:pStyle w:val="a5"/>
+          <w:jc w:val="right"/>
+        </w:pPr>
+        <w:r>
+          <w:fldChar w:fldCharType="begin"/>
+        </w:r>
+        <w:r>
+          <w:instrText>PAGE   \* MERGEFORMAT</w:instrText>
+        </w:r>
+        <w:r>
+          <w:fldChar w:fldCharType="separate"/>
+        </w:r>
+        <w:r>
+          <w:rPr>
+            <w:lang w:val="zh-CN"/>
+          </w:rPr>
+          <w:t>2</w:t>
+        </w:r>
+        <w:r>
+          <w:fldChar w:fldCharType="end"/>
+        </w:r>
+      </w:p>
+    </w:sdtContent>
+  </w:sdt>
+  <w:p>
+    <w:pPr>
+      <w:pStyle w:val="a5"/>
+    </w:pPr>
+  </w:p>
+</w:ftr>
+</file>
+
+<file path=word/footer3.xml><?xml version="1.0" encoding="utf-8"?>
+<w:ftr xmlns:wpc="http://schemas.microsoft.com/office/word/2010/wordprocessingCanvas" xmlns:cx="http://schemas.microsoft.com/office/drawing/2014/chartex" xmlns:cx1="http://schemas.microsoft.com/office/drawing/2015/9/8/chartex" xmlns:cx2="http://schemas.microsoft.com/office/drawing/2015/10/21/chartex" xmlns:cx3="http://schemas.microsoft.com/office/drawing/2016/5/9/chartex" xmlns:cx4="http://schemas.microsoft.com/office/drawing/2016/5/10/chartex" xmlns:cx5="http://schemas.microsoft.com/office/drawing/2016/5/11/chartex" xmlns:cx6="http://schemas.microsoft.com/office/drawing/2016/5/12/chartex" xmlns:cx7="http://schemas.microsoft.com/office/drawing/2016/5/13/chartex" xmlns:cx8="http://schemas.microsoft.com/office/drawing/2016/5/14/chartex" xmlns:mc="http://schemas.openxmlformats.org/markup-compatibility/2006" xmlns:aink="http://schemas.microsoft.com/office/drawing/2016/ink" xmlns:am3d="http://schemas.microsoft.com/office/drawing/2017/model3d" xmlns:o="urn:schemas-microsoft-com:office:office" xmlns:oel="http://schemas.microsoft.com/office/2019/extlst" xmlns:r="http://schemas.openxmlformats.org/officeDocument/2006/relationships" xmlns:m="http://schemas.openxmlformats.org/officeDocument/2006/math" xmlns:v="urn:schemas-microsoft-com:vml" xmlns:wp14="http://schemas.microsoft.com/office/word/2010/wordprocessingDrawing" xmlns:wp="http://schemas.openxmlformats.org/drawingml/2006/wordprocessingDrawing" xmlns:w10="urn:schemas-microsoft-com:office:word" xmlns:w="http://schemas.openxmlformats.org/wordprocessingml/2006/main" xmlns:w14="http://schemas.microsoft.com/office/word/2010/wordml" xmlns:w15="http://schemas.microsoft.com/office/word/2012/wordml" xmlns:w16cex="http://schemas.microsoft.com/office/word/2018/wordml/cex" xmlns:w16cid="http://schemas.microsoft.com/office/word/2016/wordml/cid" xmlns:w16="http://schemas.microsoft.com/office/word/2018/wordml" xmlns:w16sdtdh="http://schemas.microsoft.com/office/word/2020/wordml/sdtdatahash" xmlns:w16se="http://schemas.microsoft.com/office/word/2015/wordml/symex" xmlns:wpg="http://schemas.microsoft.com/office/word/2010/wordprocessingGroup" xmlns:wpi="http://schemas.microsoft.com/office/word/2010/wordprocessingInk" xmlns:wne="http://schemas.microsoft.com/office/word/2006/wordml" xmlns:wps="http://schemas.microsoft.com/office/word/2010/wordprocessingShape" mc:Ignorable="w14 w15 w16se w16cid w16 w16cex w16sdtdh wp14">
+  <w:sdt>
+    <w:sdtPr>
+      <w:id w:val="-925118666"/>
+      <w:docPartObj>
+        <w:docPartGallery w:val="Page Numbers (Bottom of Page)"/>
+        <w:docPartUnique/>
+      </w:docPartObj>
+    </w:sdtPr>
+    <w:sdtContent>
+      <w:p>
+        <w:pPr>
+          <w:pStyle w:val="a5"/>
+          <w:jc w:val="center"/>
+        </w:pPr>
+        <w:r>
+          <w:fldChar w:fldCharType="begin"/>
+        </w:r>
+        <w:r>
+          <w:instrText>PAGE   \* MERGEFORMAT</w:instrText>
+        </w:r>
+        <w:r>
+          <w:fldChar w:fldCharType="separate"/>
+        </w:r>
+        <w:r>
+          <w:rPr>
+            <w:lang w:val="zh-CN"/>
+          </w:rPr>
+          <w:t>2</w:t>
+        </w:r>
+        <w:r>
+          <w:fldChar w:fldCharType="end"/>
+        </w:r>
+      </w:p>
+    </w:sdtContent>
+  </w:sdt>
+  <w:p>
+    <w:pPr>
+      <w:pStyle w:val="a5"/>
+    </w:pPr>
+  </w:p>
+</w:ftr>
+</file>
+
+<file path=word/footnotes.xml><?xml version="1.0" encoding="utf-8"?>
+<w:footnotes xmlns:wpc="http://schemas.microsoft.com/office/word/2010/wordprocessingCanvas" xmlns:cx="http://schemas.microsoft.com/office/drawing/2014/chartex" xmlns:cx1="http://schemas.microsoft.com/office/drawing/2015/9/8/chartex" xmlns:cx2="http://schemas.microsoft.com/office/drawing/2015/10/21/chartex" xmlns:cx3="http://schemas.microsoft.com/office/drawing/2016/5/9/chartex" xmlns:cx4="http://schemas.microsoft.com/office/drawing/2016/5/10/chartex" xmlns:cx5="http://schemas.microsoft.com/office/drawing/2016/5/11/chartex" xmlns:cx6="http://schemas.microsoft.com/office/drawing/2016/5/12/chartex" xmlns:cx7="http://schemas.microsoft.com/office/drawing/2016/5/13/chartex" xmlns:cx8="http://schemas.microsoft.com/office/drawing/2016/5/14/chartex" xmlns:mc="http://schemas.openxmlformats.org/markup-compatibility/2006" xmlns:aink="http://schemas.microsoft.com/office/drawing/2016/ink" xmlns:am3d="http://schemas.microsoft.com/office/drawing/2017/model3d" xmlns:o="urn:schemas-microsoft-com:office:office" xmlns:oel="http://schemas.microsoft.com/office/2019/extlst" xmlns:r="http://schemas.openxmlformats.org/officeDocument/2006/relationships" xmlns:m="http://schemas.openxmlformats.org/officeDocument/2006/math" xmlns:v="urn:schemas-microsoft-com:vml" xmlns:wp14="http://schemas.microsoft.com/office/word/2010/wordprocessingDrawing" xmlns:wp="http://schemas.openxmlformats.org/drawingml/2006/wordprocessingDrawing" xmlns:w10="urn:schemas-microsoft-com:office:word" xmlns:w="http://schemas.openxmlformats.org/wordprocessingml/2006/main" xmlns:w14="http://schemas.microsoft.com/office/word/2010/wordml" xmlns:w15="http://schemas.microsoft.com/office/word/2012/wordml" xmlns:w16cex="http://schemas.microsoft.com/office/word/2018/wordml/cex" xmlns:w16cid="http://schemas.microsoft.com/office/word/2016/wordml/cid" xmlns:w16="http://schemas.microsoft.com/office/word/2018/wordml" xmlns:w16sdtdh="http://schemas.microsoft.com/office/word/2020/wordml/sdtdatahash" xmlns:w16se="http://schemas.microsoft.com/office/word/2015/wordml/symex" xmlns:wpg="http://schemas.microsoft.com/office/word/2010/wordprocessingGroup" xmlns:wpi="http://schemas.microsoft.com/office/word/2010/wordprocessingInk" xmlns:wne="http://schemas.microsoft.com/office/word/2006/wordml" xmlns:wps="http://schemas.microsoft.com/office/word/2010/wordprocessingShape" mc:Ignorable="w14 w15 w16se w16cid w16 w16cex w16sdtdh wp14">
+  <w:footnote w:type="separator" w:id="-1">
+    <w:p>
+      <w:r>
+        <w:separator/>
+      </w:r>
+    </w:p>
+  </w:footnote>
+  <w:footnote w:type="continuationSeparator" w:id="0">
+    <w:p>
+      <w:r>
+        <w:continuationSeparator/>
+      </w:r>
+    </w:p>
+  </w:footnote>
+</w:footnotes>
+</file>
+
+<file path=word/header1.xml><?xml version="1.0" encoding="utf-8"?>
+<w:hdr xmlns:wpc="http://schemas.microsoft.com/office/word/2010/wordprocessingCanvas" xmlns:cx="http://schemas.microsoft.com/office/drawing/2014/chartex" xmlns:cx1="http://schemas.microsoft.com/office/drawing/2015/9/8/chartex" xmlns:cx2="http://schemas.microsoft.com/office/drawing/2015/10/21/chartex" xmlns:cx3="http://schemas.microsoft.com/office/drawing/2016/5/9/chartex" xmlns:cx4="http://schemas.microsoft.com/office/drawing/2016/5/10/chartex" xmlns:cx5="http://schemas.microsoft.com/office/drawing/2016/5/11/chartex" xmlns:cx6="http://schemas.microsoft.com/office/drawing/2016/5/12/chartex" xmlns:cx7="http://schemas.microsoft.com/office/drawing/2016/5/13/chartex" xmlns:cx8="http://schemas.microsoft.com/office/drawing/2016/5/14/chartex" xmlns:mc="http://schemas.openxmlformats.org/markup-compatibility/2006" xmlns:aink="http://schemas.microsoft.com/office/drawing/2016/ink" xmlns:am3d="http://schemas.microsoft.com/office/drawing/2017/model3d" xmlns:o="urn:schemas-microsoft-com:office:office" xmlns:oel="http://schemas.microsoft.com/office/2019/extlst" xmlns:r="http://schemas.openxmlformats.org/officeDocument/2006/relationships" xmlns:m="http://schemas.openxmlformats.org/officeDocument/2006/math" xmlns:v="urn:schemas-microsoft-com:vml" xmlns:wp14="http://schemas.microsoft.com/office/word/2010/wordprocessingDrawing" xmlns:wp="http://schemas.openxmlformats.org/drawingml/2006/wordprocessingDrawing" xmlns:w10="urn:schemas-microsoft-com:office:word" xmlns:w="http://schemas.openxmlformats.org/wordprocessingml/2006/main" xmlns:w14="http://schemas.microsoft.com/office/word/2010/wordml" xmlns:w15="http://schemas.microsoft.com/office/word/2012/wordml" xmlns:w16cex="http://schemas.microsoft.com/office/word/2018/wordml/cex" xmlns:w16cid="http://schemas.microsoft.com/office/word/2016/wordml/cid" xmlns:w16="http://schemas.microsoft.com/office/word/2018/wordml" xmlns:w16sdtdh="http://schemas.microsoft.com/office/word/2020/wordml/sdtdatahash" xmlns:w16se="http://schemas.microsoft.com/office/word/2015/wordml/symex" xmlns:wpg="http://schemas.microsoft.com/office/word/2010/wordprocessingGroup" xmlns:wpi="http://schemas.microsoft.com/office/word/2010/wordprocessingInk" xmlns:wne="http://schemas.microsoft.com/office/word/2006/wordml" xmlns:wps="http://schemas.microsoft.com/office/word/2010/wordprocessingShape" mc:Ignorable="w14 w15 w16se w16cid w16 w16cex w16sdtdh wp14">
+  <w:p>
+    <w:pPr>
+      <w:pStyle w:val="a3"/>
+    </w:pPr>
+  </w:p>
+</w:hdr>
+</file>
+
+<file path=word/header2.xml><?xml version="1.0" encoding="utf-8"?>
+<w:hdr xmlns:wpc="http://schemas.microsoft.com/office/word/2010/wordprocessingCanvas" xmlns:cx="http://schemas.microsoft.com/office/drawing/2014/chartex" xmlns:cx1="http://schemas.microsoft.com/office/drawing/2015/9/8/chartex" xmlns:cx2="http://schemas.microsoft.com/office/drawing/2015/10/21/chartex" xmlns:cx3="http://schemas.microsoft.com/office/drawing/2016/5/9/chartex" xmlns:cx4="http://schemas.microsoft.com/office/drawing/2016/5/10/chartex" xmlns:cx5="http://schemas.microsoft.com/office/drawing/2016/5/11/chartex" xmlns:cx6="http://schemas.microsoft.com/office/drawing/2016/5/12/chartex" xmlns:cx7="http://schemas.microsoft.com/office/drawing/2016/5/13/chartex" xmlns:cx8="http://schemas.microsoft.com/office/drawing/2016/5/14/chartex" xmlns:mc="http://schemas.openxmlformats.org/markup-compatibility/2006" xmlns:aink="http://schemas.microsoft.com/office/drawing/2016/ink" xmlns:am3d="http://schemas.microsoft.com/office/drawing/2017/model3d" xmlns:o="urn:schemas-microsoft-com:office:office" xmlns:oel="http://schemas.microsoft.com/office/2019/extlst" xmlns:r="http://schemas.openxmlformats.org/officeDocument/2006/relationships" xmlns:m="http://schemas.openxmlformats.org/officeDocument/2006/math" xmlns:v="urn:schemas-microsoft-com:vml" xmlns:wp14="http://schemas.microsoft.com/office/word/2010/wordprocessingDrawing" xmlns:wp="http://schemas.openxmlformats.org/drawingml/2006/wordprocessingDrawing" xmlns:w10="urn:schemas-microsoft-com:office:word" xmlns:w="http://schemas.openxmlformats.org/wordprocessingml/2006/main" xmlns:w14="http://schemas.microsoft.com/office/word/2010/wordml" xmlns:w15="http://schemas.microsoft.com/office/word/2012/wordml" xmlns:w16cex="http://schemas.microsoft.com/office/word/2018/wordml/cex" xmlns:w16cid="http://schemas.microsoft.com/office/word/2016/wordml/cid" xmlns:w16="http://schemas.microsoft.com/office/word/2018/wordml" xmlns:w16sdtdh="http://schemas.microsoft.com/office/word/2020/wordml/sdtdatahash" xmlns:w16se="http://schemas.microsoft.com/office/word/2015/wordml/symex" xmlns:wpg="http://schemas.microsoft.com/office/word/2010/wordprocessingGroup" xmlns:wpi="http://schemas.microsoft.com/office/word/2010/wordprocessingInk" xmlns:wne="http://schemas.microsoft.com/office/word/2006/wordml" xmlns:wps="http://schemas.microsoft.com/office/word/2010/wordprocessingShape" mc:Ignorable="w14 w15 w16se w16cid w16 w16cex w16sdtdh wp14">
+  <w:p>
+    <w:pPr>
+      <w:pStyle w:val="a3"/>
+    </w:pPr>
+  </w:p>
+</w:hdr>
+</file>
+
+<file path=word/header3.xml><?xml version="1.0" encoding="utf-8"?>
+<w:hdr xmlns:wpc="http://schemas.microsoft.com/office/word/2010/wordprocessingCanvas" xmlns:cx="http://schemas.microsoft.com/office/drawing/2014/chartex" xmlns:cx1="http://schemas.microsoft.com/office/drawing/2015/9/8/chartex" xmlns:cx2="http://schemas.microsoft.com/office/drawing/2015/10/21/chartex" xmlns:cx3="http://schemas.microsoft.com/office/drawing/2016/5/9/chartex" xmlns:cx4="http://schemas.microsoft.com/office/drawing/2016/5/10/chartex" xmlns:cx5="http://schemas.microsoft.com/office/drawing/2016/5/11/chartex" xmlns:cx6="http://schemas.microsoft.com/office/drawing/2016/5/12/chartex" xmlns:cx7="http://schemas.microsoft.com/office/drawing/2016/5/13/chartex" xmlns:cx8="http://schemas.microsoft.com/office/drawing/2016/5/14/chartex" xmlns:mc="http://schemas.openxmlformats.org/markup-compatibility/2006" xmlns:aink="http://schemas.microsoft.com/office/drawing/2016/ink" xmlns:am3d="http://schemas.microsoft.com/office/drawing/2017/model3d" xmlns:o="urn:schemas-microsoft-com:office:office" xmlns:oel="http://schemas.microsoft.com/office/2019/extlst" xmlns:r="http://schemas.openxmlformats.org/officeDocument/2006/relationships" xmlns:m="http://schemas.openxmlformats.org/officeDocument/2006/math" xmlns:v="urn:schemas-microsoft-com:vml" xmlns:wp14="http://schemas.microsoft.com/office/word/2010/wordprocessingDrawing" xmlns:wp="http://schemas.openxmlformats.org/drawingml/2006/wordprocessingDrawing" xmlns:w10="urn:schemas-microsoft-com:office:word" xmlns:w="http://schemas.openxmlformats.org/wordprocessingml/2006/main" xmlns:w14="http://schemas.microsoft.com/office/word/2010/wordml" xmlns:w15="http://schemas.microsoft.com/office/word/2012/wordml" xmlns:w16cex="http://schemas.microsoft.com/office/word/2018/wordml/cex" xmlns:w16cid="http://schemas.microsoft.com/office/word/2016/wordml/cid" xmlns:w16="http://schemas.microsoft.com/office/word/2018/wordml" xmlns:w16sdtdh="http://schemas.microsoft.com/office/word/2020/wordml/sdtdatahash" xmlns:w16se="http://schemas.microsoft.com/office/word/2015/wordml/symex" xmlns:wpg="http://schemas.microsoft.com/office/word/2010/wordprocessingGroup" xmlns:wpi="http://schemas.microsoft.com/office/word/2010/wordprocessingInk" xmlns:wne="http://schemas.microsoft.com/office/word/2006/wordml" xmlns:wps="http://schemas.microsoft.com/office/word/2010/wordprocessingShape" mc:Ignorable="w14 w15 w16se w16cid w16 w16cex w16sdtdh wp14">
+  <w:sdt>
+    <w:sdtPr>
+      <w:id w:val="-326908484"/>
+      <w:docPartObj>
+        <w:docPartGallery w:val="Page Numbers (Top of Page)"/>
+        <w:docPartUnique/>
+      </w:docPartObj>
+    </w:sdtPr>
+    <w:sdtContent>
+      <w:p>
+        <w:pPr>
+          <w:pStyle w:val="a3"/>
+        </w:pPr>
+        <w:r>
+          <w:fldChar w:fldCharType="begin"/>
+        </w:r>
+        <w:r>
+          <w:instrText>PAGE   \* MERGEFORMAT</w:instrText>
+        </w:r>
+        <w:r>
+          <w:fldChar w:fldCharType="separate"/>
+        </w:r>
+        <w:r>
+          <w:rPr>
+            <w:lang w:val="zh-CN"/>
+          </w:rPr>
+          <w:t>2</w:t>
+        </w:r>
+        <w:r>
+          <w:fldChar w:fldCharType="end"/>
+        </w:r>
+      </w:p>
+    </w:sdtContent>
+  </w:sdt>
+  <w:p>
+    <w:pPr>
+      <w:pStyle w:val="a3"/>
+    </w:pPr>
+  </w:p>
+</w:hdr>
 </file>
 
 <file path=word/styles.xml><?xml version="1.0" encoding="utf-8"?>
@@ -467,6 +735,71 @@
     <w:semiHidden/>
     <w:unhideWhenUsed/>
   </w:style>
+  <w:style w:type="paragraph" w:styleId="a3">
+    <w:name w:val="header"/>
+    <w:basedOn w:val="a"/>
+    <w:link w:val="a4"/>
+    <w:uiPriority w:val="99"/>
+    <w:unhideWhenUsed/>
+    <w:rsid w:val="00D74EE6"/>
+    <w:pPr>
+      <w:pBdr>
+        <w:bottom w:val="single" w:sz="6" w:space="1" w:color="auto"/>
+      </w:pBdr>
+      <w:tabs>
+        <w:tab w:val="center" w:pos="4153"/>
+        <w:tab w:val="right" w:pos="8306"/>
+      </w:tabs>
+      <w:snapToGrid w:val="0"/>
+      <w:jc w:val="center"/>
+    </w:pPr>
+    <w:rPr>
+      <w:sz w:val="18"/>
+      <w:szCs w:val="18"/>
+    </w:rPr>
+  </w:style>
+  <w:style w:type="character" w:customStyle="1" w:styleId="a4">
+    <w:name w:val="页眉 字符"/>
+    <w:basedOn w:val="a0"/>
+    <w:link w:val="a3"/>
+    <w:uiPriority w:val="99"/>
+    <w:rsid w:val="00D74EE6"/>
+    <w:rPr>
+      <w:sz w:val="18"/>
+      <w:szCs w:val="18"/>
+    </w:rPr>
+  </w:style>
+  <w:style w:type="paragraph" w:styleId="a5">
+    <w:name w:val="footer"/>
+    <w:basedOn w:val="a"/>
+    <w:link w:val="a6"/>
+    <w:uiPriority w:val="99"/>
+    <w:unhideWhenUsed/>
+    <w:rsid w:val="00D74EE6"/>
+    <w:pPr>
+      <w:tabs>
+        <w:tab w:val="center" w:pos="4153"/>
+        <w:tab w:val="right" w:pos="8306"/>
+      </w:tabs>
+      <w:snapToGrid w:val="0"/>
+      <w:jc w:val="left"/>
+    </w:pPr>
+    <w:rPr>
+      <w:sz w:val="18"/>
+      <w:szCs w:val="18"/>
+    </w:rPr>
+  </w:style>
+  <w:style w:type="character" w:customStyle="1" w:styleId="a6">
+    <w:name w:val="页脚 字符"/>
+    <w:basedOn w:val="a0"/>
+    <w:link w:val="a5"/>
+    <w:uiPriority w:val="99"/>
+    <w:rsid w:val="00D74EE6"/>
+    <w:rPr>
+      <w:sz w:val="18"/>
+      <w:szCs w:val="18"/>
+    </w:rPr>
+  </w:style>
 </w:styles>
 </file>
 

</xml_diff>

<commit_message>
Revert "hack for docgrid"
This reverts commit d0ec6039814d4226041dff95c259c4a03a0af4e2.
</commit_message>
<xml_diff>
--- a/tests/aaa/aa.docx
+++ b/tests/aaa/aa.docx
@@ -233,7 +233,7 @@
     </w:p>
     <w:p>
       <w:pPr>
-        <w:ind w:firstLineChars="200" w:firstLine="426"/>
+        <w:ind w:firstLineChars="200" w:firstLine="420"/>
       </w:pPr>
       <w:r>
         <w:rPr>
@@ -247,7 +247,7 @@
     </w:p>
     <w:p>
       <w:pPr>
-        <w:ind w:firstLineChars="200" w:firstLine="426"/>
+        <w:ind w:firstLineChars="200" w:firstLine="420"/>
       </w:pPr>
       <w:r>
         <w:rPr>
@@ -262,7 +262,7 @@
     </w:p>
     <w:p>
       <w:pPr>
-        <w:ind w:firstLineChars="200" w:firstLine="426"/>
+        <w:ind w:firstLineChars="200" w:firstLine="420"/>
       </w:pPr>
       <w:proofErr w:type="spellStart"/>
       <w:r>
@@ -279,7 +279,7 @@
     </w:p>
     <w:p>
       <w:pPr>
-        <w:ind w:firstLineChars="200" w:firstLine="426"/>
+        <w:ind w:firstLineChars="200" w:firstLine="420"/>
       </w:pPr>
     </w:p>
     <w:tbl>
@@ -419,22 +419,22 @@
     </w:tbl>
     <w:p>
       <w:pPr>
-        <w:ind w:firstLineChars="200" w:firstLine="426"/>
+        <w:ind w:firstLineChars="200" w:firstLine="420"/>
       </w:pPr>
     </w:p>
     <w:p>
       <w:pPr>
-        <w:ind w:firstLineChars="200" w:firstLine="426"/>
+        <w:ind w:firstLineChars="200" w:firstLine="420"/>
       </w:pPr>
     </w:p>
     <w:p>
       <w:pPr>
-        <w:ind w:firstLineChars="200" w:firstLine="426"/>
+        <w:ind w:firstLineChars="200" w:firstLine="420"/>
       </w:pPr>
     </w:p>
     <w:p>
       <w:pPr>
-        <w:ind w:firstLineChars="200" w:firstLine="426"/>
+        <w:ind w:firstLineChars="200" w:firstLine="420"/>
         <w:sectPr>
           <w:headerReference w:type="even" r:id="rId9"/>
           <w:headerReference w:type="default" r:id="rId10"/>
@@ -442,11 +442,11 @@
           <w:footerReference w:type="default" r:id="rId12"/>
           <w:headerReference w:type="first" r:id="rId13"/>
           <w:footerReference w:type="first" r:id="rId14"/>
-          <w:pgSz w:w="11906" w:h="16838" w:code="9"/>
-          <w:pgMar w:top="1440" w:right="1797" w:bottom="1440" w:left="1797" w:header="851" w:footer="992" w:gutter="0"/>
+          <w:pgSz w:w="11906" w:h="16838"/>
+          <w:pgMar w:top="1440" w:right="1800" w:bottom="1440" w:left="1800" w:header="851" w:footer="992" w:gutter="0"/>
           <w:cols w:space="425"/>
           <w:titlePg/>
-          <w:docGrid w:type="linesAndChars" w:linePitch="312" w:charSpace="640"/>
+          <w:docGrid w:type="lines" w:linePitch="312"/>
         </w:sectPr>
       </w:pPr>
     </w:p>
@@ -826,7 +826,13 @@
               <w:rPr>
                 <w:lang w:val="zh-CN"/>
               </w:rPr>
-              <w:t xml:space="preserve"> / </w:t>
+              <w:t xml:space="preserve"> </w:t>
+            </w:r>
+            <w:r>
+              <w:rPr>
+                <w:lang w:val="zh-CN"/>
+              </w:rPr>
+              <w:t xml:space="preserve">/ </w:t>
             </w:r>
             <w:r>
               <w:rPr>

</xml_diff>